<commit_message>
feat: finish all problem about training and testing CNN and finish report
</commit_message>
<xml_diff>
--- a/homework4/Report.docx
+++ b/homework4/Report.docx
@@ -8,37 +8,64 @@
       </w:r>
     </w:p>
     <w:p>
-      <w:r>
-        <w:t>num_train_batches: 5</w:t>
+      <w:proofErr w:type="spellStart"/>
+      <w:r>
+        <w:t>num_train_batches</w:t>
+      </w:r>
+      <w:proofErr w:type="spellEnd"/>
+      <w:r>
+        <w:t>: 5</w:t>
       </w:r>
     </w:p>
     <w:p>
-      <w:r>
-        <w:t>num_test_batches: 1</w:t>
+      <w:proofErr w:type="spellStart"/>
+      <w:r>
+        <w:t>num_test_batches</w:t>
+      </w:r>
+      <w:proofErr w:type="spellEnd"/>
+      <w:r>
+        <w:t>: 1</w:t>
       </w:r>
     </w:p>
     <w:p>
-      <w:r>
-        <w:t>num_img_per_batch: 10000</w:t>
+      <w:proofErr w:type="spellStart"/>
+      <w:r>
+        <w:t>num_img_per_batch</w:t>
+      </w:r>
+      <w:proofErr w:type="spellEnd"/>
+      <w:r>
+        <w:t>: 10000</w:t>
       </w:r>
     </w:p>
     <w:p>
-      <w:r>
-        <w:t>num_train_img: 50000</w:t>
+      <w:proofErr w:type="spellStart"/>
+      <w:r>
+        <w:t>num_train_img</w:t>
+      </w:r>
+      <w:proofErr w:type="spellEnd"/>
+      <w:r>
+        <w:t>: 50000</w:t>
       </w:r>
     </w:p>
     <w:p>
-      <w:r>
-        <w:t>num_test_img: 10000</w:t>
+      <w:proofErr w:type="spellStart"/>
+      <w:r>
+        <w:t>num_test_img</w:t>
+      </w:r>
+      <w:proofErr w:type="spellEnd"/>
+      <w:r>
+        <w:t>: 10000</w:t>
       </w:r>
     </w:p>
     <w:p>
+      <w:proofErr w:type="spellStart"/>
       <w:r>
         <w:rPr>
           <w:i/>
         </w:rPr>
         <w:t>size_batch_bytes</w:t>
       </w:r>
+      <w:proofErr w:type="spellEnd"/>
       <w:r>
         <w:t xml:space="preserve">: </w:t>
       </w:r>
@@ -47,13 +74,23 @@
       </w:r>
     </w:p>
     <w:p>
-      <w:r>
-        <w:t>size_image_bytes: 3</w:t>
+      <w:proofErr w:type="spellStart"/>
+      <w:r>
+        <w:t>size_image_bytes</w:t>
+      </w:r>
+      <w:proofErr w:type="spellEnd"/>
+      <w:r>
+        <w:t>: 3</w:t>
       </w:r>
     </w:p>
     <w:p>
-      <w:r>
-        <w:t>size_batchimage_bytes: 30000</w:t>
+      <w:proofErr w:type="spellStart"/>
+      <w:r>
+        <w:t>size_batchimage_bytes</w:t>
+      </w:r>
+      <w:proofErr w:type="spellEnd"/>
+      <w:r>
+        <w:t>: 30000</w:t>
       </w:r>
       <w:r>
         <w:rPr>
@@ -102,6 +139,347 @@
         </w:drawing>
       </w:r>
     </w:p>
+    <w:p/>
+    <w:p>
+      <w:r>
+        <w:t>4</w:t>
+      </w:r>
+    </w:p>
+    <w:p>
+      <w:r>
+        <w:rPr>
+          <w:noProof/>
+        </w:rPr>
+        <w:lastRenderedPageBreak/>
+        <w:drawing>
+          <wp:inline distT="0" distB="0" distL="0" distR="0">
+            <wp:extent cx="5274310" cy="3956050"/>
+            <wp:effectExtent l="0" t="0" r="0" b="6350"/>
+            <wp:docPr id="1072053270" name="圖片 1"/>
+            <wp:cNvGraphicFramePr>
+              <a:graphicFrameLocks xmlns:a="http://schemas.openxmlformats.org/drawingml/2006/main" noChangeAspect="1"/>
+            </wp:cNvGraphicFramePr>
+            <a:graphic xmlns:a="http://schemas.openxmlformats.org/drawingml/2006/main">
+              <a:graphicData uri="http://schemas.openxmlformats.org/drawingml/2006/picture">
+                <pic:pic xmlns:pic="http://schemas.openxmlformats.org/drawingml/2006/picture">
+                  <pic:nvPicPr>
+                    <pic:cNvPr id="1072053270" name="圖片 1072053270"/>
+                    <pic:cNvPicPr/>
+                  </pic:nvPicPr>
+                  <pic:blipFill>
+                    <a:blip r:embed="rId5">
+                      <a:extLst>
+                        <a:ext uri="{28A0092B-C50C-407E-A947-70E740481C1C}">
+                          <a14:useLocalDpi xmlns:a14="http://schemas.microsoft.com/office/drawing/2010/main" val="0"/>
+                        </a:ext>
+                      </a:extLst>
+                    </a:blip>
+                    <a:stretch>
+                      <a:fillRect/>
+                    </a:stretch>
+                  </pic:blipFill>
+                  <pic:spPr>
+                    <a:xfrm>
+                      <a:off x="0" y="0"/>
+                      <a:ext cx="5274310" cy="3956050"/>
+                    </a:xfrm>
+                    <a:prstGeom prst="rect">
+                      <a:avLst/>
+                    </a:prstGeom>
+                  </pic:spPr>
+                </pic:pic>
+              </a:graphicData>
+            </a:graphic>
+          </wp:inline>
+        </w:drawing>
+      </w:r>
+    </w:p>
+    <w:p>
+      <w:r>
+        <w:rPr>
+          <w:noProof/>
+        </w:rPr>
+        <w:drawing>
+          <wp:inline distT="0" distB="0" distL="0" distR="0">
+            <wp:extent cx="5274310" cy="3956050"/>
+            <wp:effectExtent l="0" t="0" r="0" b="6350"/>
+            <wp:docPr id="310513288" name="圖片 2"/>
+            <wp:cNvGraphicFramePr>
+              <a:graphicFrameLocks xmlns:a="http://schemas.openxmlformats.org/drawingml/2006/main" noChangeAspect="1"/>
+            </wp:cNvGraphicFramePr>
+            <a:graphic xmlns:a="http://schemas.openxmlformats.org/drawingml/2006/main">
+              <a:graphicData uri="http://schemas.openxmlformats.org/drawingml/2006/picture">
+                <pic:pic xmlns:pic="http://schemas.openxmlformats.org/drawingml/2006/picture">
+                  <pic:nvPicPr>
+                    <pic:cNvPr id="310513288" name="圖片 310513288"/>
+                    <pic:cNvPicPr/>
+                  </pic:nvPicPr>
+                  <pic:blipFill>
+                    <a:blip r:embed="rId6">
+                      <a:extLst>
+                        <a:ext uri="{28A0092B-C50C-407E-A947-70E740481C1C}">
+                          <a14:useLocalDpi xmlns:a14="http://schemas.microsoft.com/office/drawing/2010/main" val="0"/>
+                        </a:ext>
+                      </a:extLst>
+                    </a:blip>
+                    <a:stretch>
+                      <a:fillRect/>
+                    </a:stretch>
+                  </pic:blipFill>
+                  <pic:spPr>
+                    <a:xfrm>
+                      <a:off x="0" y="0"/>
+                      <a:ext cx="5274310" cy="3956050"/>
+                    </a:xfrm>
+                    <a:prstGeom prst="rect">
+                      <a:avLst/>
+                    </a:prstGeom>
+                  </pic:spPr>
+                </pic:pic>
+              </a:graphicData>
+            </a:graphic>
+          </wp:inline>
+        </w:drawing>
+      </w:r>
+    </w:p>
+    <w:p>
+      <w:r>
+        <w:rPr>
+          <w:noProof/>
+        </w:rPr>
+        <w:lastRenderedPageBreak/>
+        <w:drawing>
+          <wp:inline distT="0" distB="0" distL="0" distR="0">
+            <wp:extent cx="5274310" cy="3956050"/>
+            <wp:effectExtent l="0" t="0" r="0" b="6350"/>
+            <wp:docPr id="55661009" name="圖片 3"/>
+            <wp:cNvGraphicFramePr>
+              <a:graphicFrameLocks xmlns:a="http://schemas.openxmlformats.org/drawingml/2006/main" noChangeAspect="1"/>
+            </wp:cNvGraphicFramePr>
+            <a:graphic xmlns:a="http://schemas.openxmlformats.org/drawingml/2006/main">
+              <a:graphicData uri="http://schemas.openxmlformats.org/drawingml/2006/picture">
+                <pic:pic xmlns:pic="http://schemas.openxmlformats.org/drawingml/2006/picture">
+                  <pic:nvPicPr>
+                    <pic:cNvPr id="55661009" name="圖片 55661009"/>
+                    <pic:cNvPicPr/>
+                  </pic:nvPicPr>
+                  <pic:blipFill>
+                    <a:blip r:embed="rId7">
+                      <a:extLst>
+                        <a:ext uri="{28A0092B-C50C-407E-A947-70E740481C1C}">
+                          <a14:useLocalDpi xmlns:a14="http://schemas.microsoft.com/office/drawing/2010/main" val="0"/>
+                        </a:ext>
+                      </a:extLst>
+                    </a:blip>
+                    <a:stretch>
+                      <a:fillRect/>
+                    </a:stretch>
+                  </pic:blipFill>
+                  <pic:spPr>
+                    <a:xfrm>
+                      <a:off x="0" y="0"/>
+                      <a:ext cx="5274310" cy="3956050"/>
+                    </a:xfrm>
+                    <a:prstGeom prst="rect">
+                      <a:avLst/>
+                    </a:prstGeom>
+                  </pic:spPr>
+                </pic:pic>
+              </a:graphicData>
+            </a:graphic>
+          </wp:inline>
+        </w:drawing>
+      </w:r>
+    </w:p>
+    <w:p>
+      <w:r>
+        <w:t>d.</w:t>
+      </w:r>
+    </w:p>
+    <w:p>
+      <w:pPr>
+        <w:pStyle w:val="p1"/>
+        <w:rPr>
+          <w:rFonts w:asciiTheme="minorHAnsi" w:hAnsiTheme="minorHAnsi" w:cstheme="minorHAnsi"/>
+        </w:rPr>
+      </w:pPr>
+      <w:r>
+        <w:rPr>
+          <w:rFonts w:asciiTheme="minorHAnsi" w:hAnsiTheme="minorHAnsi" w:cstheme="minorHAnsi"/>
+        </w:rPr>
+        <w:t xml:space="preserve">The learning rate of </w:t>
+      </w:r>
+      <w:r>
+        <w:rPr>
+          <w:rStyle w:val="s1"/>
+          <w:rFonts w:asciiTheme="minorHAnsi" w:hAnsiTheme="minorHAnsi" w:cstheme="minorHAnsi"/>
+        </w:rPr>
+        <w:t>0.01</w:t>
+      </w:r>
+      <w:r>
+        <w:rPr>
+          <w:rFonts w:asciiTheme="minorHAnsi" w:hAnsiTheme="minorHAnsi" w:cstheme="minorHAnsi"/>
+        </w:rPr>
+        <w:t xml:space="preserve"> </w:t>
+      </w:r>
+      <w:r>
+        <w:rPr>
+          <w:rFonts w:asciiTheme="minorHAnsi" w:hAnsiTheme="minorHAnsi" w:cstheme="minorHAnsi"/>
+        </w:rPr>
+        <w:t xml:space="preserve">is </w:t>
+      </w:r>
+      <w:r>
+        <w:rPr>
+          <w:rStyle w:val="s1"/>
+          <w:rFonts w:asciiTheme="minorHAnsi" w:hAnsiTheme="minorHAnsi" w:cstheme="minorHAnsi" w:hint="eastAsia"/>
+        </w:rPr>
+        <w:t>t</w:t>
+      </w:r>
+      <w:r>
+        <w:rPr>
+          <w:rStyle w:val="s1"/>
+          <w:rFonts w:asciiTheme="minorHAnsi" w:hAnsiTheme="minorHAnsi" w:cstheme="minorHAnsi"/>
+        </w:rPr>
+        <w:t>oo large</w:t>
+      </w:r>
+      <w:r>
+        <w:rPr>
+          <w:rFonts w:asciiTheme="minorHAnsi" w:hAnsiTheme="minorHAnsi" w:cstheme="minorHAnsi"/>
+        </w:rPr>
+        <w:t xml:space="preserve"> for minimizing the loss. The model </w:t>
+      </w:r>
+      <w:r>
+        <w:rPr>
+          <w:rStyle w:val="s1"/>
+          <w:rFonts w:asciiTheme="minorHAnsi" w:hAnsiTheme="minorHAnsi" w:cstheme="minorHAnsi"/>
+        </w:rPr>
+        <w:t>oscillates between peaks</w:t>
+      </w:r>
+      <w:r>
+        <w:rPr>
+          <w:rFonts w:asciiTheme="minorHAnsi" w:hAnsiTheme="minorHAnsi" w:cstheme="minorHAnsi"/>
+        </w:rPr>
+        <w:t>, so after many iterations, the loss curve looks</w:t>
+      </w:r>
+      <w:r>
+        <w:rPr>
+          <w:rFonts w:asciiTheme="minorHAnsi" w:hAnsiTheme="minorHAnsi" w:cstheme="minorHAnsi"/>
+        </w:rPr>
+        <w:t xml:space="preserve"> flat.</w:t>
+      </w:r>
+      <w:r>
+        <w:rPr>
+          <w:rFonts w:asciiTheme="minorHAnsi" w:hAnsiTheme="minorHAnsi" w:cstheme="minorHAnsi"/>
+        </w:rPr>
+        <w:t xml:space="preserve"> </w:t>
+      </w:r>
+      <w:r>
+        <w:rPr>
+          <w:rFonts w:asciiTheme="minorHAnsi" w:hAnsiTheme="minorHAnsi" w:cstheme="minorHAnsi"/>
+        </w:rPr>
+        <w:t xml:space="preserve">On the other hand, </w:t>
+      </w:r>
+      <w:r>
+        <w:rPr>
+          <w:rStyle w:val="s1"/>
+          <w:rFonts w:asciiTheme="minorHAnsi" w:hAnsiTheme="minorHAnsi" w:cstheme="minorHAnsi"/>
+        </w:rPr>
+        <w:t>0.0001</w:t>
+      </w:r>
+      <w:r>
+        <w:rPr>
+          <w:rFonts w:asciiTheme="minorHAnsi" w:hAnsiTheme="minorHAnsi" w:cstheme="minorHAnsi"/>
+        </w:rPr>
+        <w:t xml:space="preserve"> seems </w:t>
+      </w:r>
+      <w:r>
+        <w:rPr>
+          <w:rStyle w:val="s1"/>
+          <w:rFonts w:asciiTheme="minorHAnsi" w:hAnsiTheme="minorHAnsi" w:cstheme="minorHAnsi"/>
+        </w:rPr>
+        <w:t>too small</w:t>
+      </w:r>
+      <w:r>
+        <w:rPr>
+          <w:rFonts w:asciiTheme="minorHAnsi" w:hAnsiTheme="minorHAnsi" w:cstheme="minorHAnsi"/>
+        </w:rPr>
+        <w:t xml:space="preserve">, causing the loss to </w:t>
+      </w:r>
+      <w:r>
+        <w:rPr>
+          <w:rStyle w:val="s1"/>
+          <w:rFonts w:asciiTheme="minorHAnsi" w:hAnsiTheme="minorHAnsi" w:cstheme="minorHAnsi"/>
+        </w:rPr>
+        <w:t>decrease very slowly</w:t>
+      </w:r>
+      <w:r>
+        <w:rPr>
+          <w:rFonts w:asciiTheme="minorHAnsi" w:hAnsiTheme="minorHAnsi" w:cstheme="minorHAnsi"/>
+        </w:rPr>
+        <w:t>.</w:t>
+      </w:r>
+    </w:p>
+    <w:p>
+      <w:pPr>
+        <w:pStyle w:val="p1"/>
+        <w:rPr>
+          <w:rFonts w:asciiTheme="minorHAnsi" w:hAnsiTheme="minorHAnsi" w:cstheme="minorHAnsi"/>
+        </w:rPr>
+      </w:pPr>
+      <w:r>
+        <w:rPr>
+          <w:rFonts w:asciiTheme="minorHAnsi" w:hAnsiTheme="minorHAnsi" w:cstheme="minorHAnsi"/>
+        </w:rPr>
+        <w:t xml:space="preserve">In contrast, </w:t>
+      </w:r>
+      <w:r>
+        <w:rPr>
+          <w:rStyle w:val="s1"/>
+          <w:rFonts w:asciiTheme="minorHAnsi" w:hAnsiTheme="minorHAnsi" w:cstheme="minorHAnsi"/>
+        </w:rPr>
+        <w:t>0.001</w:t>
+      </w:r>
+      <w:r>
+        <w:rPr>
+          <w:rFonts w:asciiTheme="minorHAnsi" w:hAnsiTheme="minorHAnsi" w:cstheme="minorHAnsi"/>
+        </w:rPr>
+        <w:t xml:space="preserve"> </w:t>
+      </w:r>
+      <w:r>
+        <w:rPr>
+          <w:rStyle w:val="s1"/>
+          <w:rFonts w:asciiTheme="minorHAnsi" w:hAnsiTheme="minorHAnsi" w:cstheme="minorHAnsi"/>
+        </w:rPr>
+        <w:t>is the</w:t>
+      </w:r>
+      <w:r>
+        <w:rPr>
+          <w:rStyle w:val="s1"/>
+          <w:rFonts w:asciiTheme="minorHAnsi" w:hAnsiTheme="minorHAnsi" w:cstheme="minorHAnsi"/>
+        </w:rPr>
+        <w:t xml:space="preserve"> most appropriate value</w:t>
+      </w:r>
+      <w:r>
+        <w:rPr>
+          <w:rFonts w:asciiTheme="minorHAnsi" w:hAnsiTheme="minorHAnsi" w:cstheme="minorHAnsi"/>
+        </w:rPr>
+        <w:t xml:space="preserve">. The loss continues to decrease steadily, and it achieves the </w:t>
+      </w:r>
+      <w:r>
+        <w:rPr>
+          <w:rStyle w:val="s1"/>
+          <w:rFonts w:asciiTheme="minorHAnsi" w:hAnsiTheme="minorHAnsi" w:cstheme="minorHAnsi"/>
+        </w:rPr>
+        <w:t>best performance</w:t>
+      </w:r>
+      <w:r>
+        <w:rPr>
+          <w:rFonts w:asciiTheme="minorHAnsi" w:hAnsiTheme="minorHAnsi" w:cstheme="minorHAnsi"/>
+        </w:rPr>
+        <w:t xml:space="preserve"> on both the training and test error compared to the other learning rates.</w:t>
+      </w:r>
+    </w:p>
+    <w:p/>
     <w:sectPr>
       <w:pgSz w:w="11906" w:h="16838"/>
       <w:pgMar w:top="1440" w:right="1800" w:bottom="1440" w:left="1800" w:header="851" w:footer="992" w:gutter="0"/>
@@ -1029,6 +1407,25 @@
       <w:spacing w:val="5"/>
     </w:rPr>
   </w:style>
+  <w:style w:type="paragraph" w:customStyle="1" w:styleId="p1">
+    <w:name w:val="p1"/>
+    <w:basedOn w:val="a"/>
+    <w:rsid w:val="00A061A9"/>
+    <w:pPr>
+      <w:widowControl/>
+      <w:spacing w:before="100" w:beforeAutospacing="1" w:after="100" w:afterAutospacing="1" w:line="240" w:lineRule="auto"/>
+    </w:pPr>
+    <w:rPr>
+      <w:rFonts w:ascii="新細明體" w:eastAsia="新細明體" w:hAnsi="新細明體" w:cs="新細明體"/>
+      <w:kern w:val="0"/>
+      <w14:ligatures w14:val="none"/>
+    </w:rPr>
+  </w:style>
+  <w:style w:type="character" w:customStyle="1" w:styleId="s1">
+    <w:name w:val="s1"/>
+    <w:basedOn w:val="a0"/>
+    <w:rsid w:val="00A061A9"/>
+  </w:style>
 </w:styles>
 </file>
 

</xml_diff>